<commit_message>
updated Final diagram, created power point
</commit_message>
<xml_diff>
--- a/Steam Key Sharing Final Report.docx
+++ b/Steam Key Sharing Final Report.docx
@@ -7,6 +7,7 @@
         <w:pStyle w:val="Title"/>
         <w:rPr>
           <w:rFonts w:ascii="Times New Roman" w:hAnsi="Times New Roman" w:cs="Times New Roman"/>
+          <w:lang w:val="en-CA"/>
         </w:rPr>
       </w:pPr>
     </w:p>
@@ -1686,6 +1687,13 @@
     </w:p>
     <w:p>
       <w:pPr>
+        <w:rPr>
+          <w:rFonts w:ascii="Times New Roman" w:hAnsi="Times New Roman" w:cs="Times New Roman"/>
+        </w:rPr>
+      </w:pPr>
+    </w:p>
+    <w:p>
+      <w:pPr>
         <w:pStyle w:val="Heading2"/>
         <w:rPr>
           <w:rFonts w:ascii="Times New Roman" w:hAnsi="Times New Roman" w:cs="Times New Roman"/>
@@ -1697,6 +1705,7 @@
         <w:rPr>
           <w:rFonts w:ascii="Times New Roman" w:hAnsi="Times New Roman" w:cs="Times New Roman"/>
         </w:rPr>
+        <w:lastRenderedPageBreak/>
         <w:t>Preliminary architecture</w:t>
       </w:r>
       <w:bookmarkEnd w:id="7"/>
@@ -1712,9 +1721,8 @@
         <w:rPr>
           <w:rFonts w:ascii="Times New Roman" w:hAnsi="Times New Roman" w:cs="Times New Roman"/>
           <w:noProof/>
-          <w:lang w:eastAsia="zh-CN"/>
-        </w:rPr>
-        <w:lastRenderedPageBreak/>
+          <w:lang w:val="en-CA" w:eastAsia="en-CA"/>
+        </w:rPr>
         <w:drawing>
           <wp:inline distT="0" distB="0" distL="0" distR="0" wp14:anchorId="6E2A52C8" wp14:editId="68B6C6C1">
             <wp:extent cx="5943600" cy="3152140"/>
@@ -1842,6 +1850,38 @@
     </w:p>
     <w:p>
       <w:pPr>
+        <w:rPr>
+          <w:rFonts w:ascii="Times New Roman" w:hAnsi="Times New Roman" w:cs="Times New Roman"/>
+          <w:shd w:val="clear" w:color="auto" w:fill="FFFFFF"/>
+        </w:rPr>
+      </w:pPr>
+    </w:p>
+    <w:p>
+      <w:pPr>
+        <w:rPr>
+          <w:rFonts w:ascii="Times New Roman" w:hAnsi="Times New Roman" w:cs="Times New Roman"/>
+          <w:shd w:val="clear" w:color="auto" w:fill="FFFFFF"/>
+        </w:rPr>
+      </w:pPr>
+    </w:p>
+    <w:p>
+      <w:pPr>
+        <w:rPr>
+          <w:rFonts w:ascii="Times New Roman" w:hAnsi="Times New Roman" w:cs="Times New Roman"/>
+          <w:shd w:val="clear" w:color="auto" w:fill="FFFFFF"/>
+        </w:rPr>
+      </w:pPr>
+    </w:p>
+    <w:p>
+      <w:pPr>
+        <w:rPr>
+          <w:rFonts w:ascii="Times New Roman" w:hAnsi="Times New Roman" w:cs="Times New Roman"/>
+          <w:shd w:val="clear" w:color="auto" w:fill="FFFFFF"/>
+        </w:rPr>
+      </w:pPr>
+    </w:p>
+    <w:p>
+      <w:pPr>
         <w:pStyle w:val="Heading2"/>
         <w:rPr>
           <w:rFonts w:ascii="Times New Roman" w:hAnsi="Times New Roman" w:cs="Times New Roman"/>
@@ -1853,13 +1893,8 @@
         <w:rPr>
           <w:rFonts w:ascii="Times New Roman" w:hAnsi="Times New Roman" w:cs="Times New Roman"/>
         </w:rPr>
-        <w:t>Final</w:t>
-      </w:r>
-      <w:r>
-        <w:rPr>
-          <w:rFonts w:ascii="Times New Roman" w:hAnsi="Times New Roman" w:cs="Times New Roman"/>
-        </w:rPr>
-        <w:t xml:space="preserve"> architecture</w:t>
+        <w:lastRenderedPageBreak/>
+        <w:t>Final architecture</w:t>
       </w:r>
       <w:bookmarkEnd w:id="11"/>
       <w:bookmarkEnd w:id="12"/>
@@ -1873,14 +1908,12 @@
       </w:pPr>
       <w:r>
         <w:rPr>
-          <w:rFonts w:ascii="Times New Roman" w:hAnsi="Times New Roman" w:cs="Times New Roman"/>
           <w:noProof/>
-          <w:lang w:eastAsia="zh-CN"/>
-        </w:rPr>
-        <w:lastRenderedPageBreak/>
+          <w:lang w:val="en-CA" w:eastAsia="en-CA"/>
+        </w:rPr>
         <w:drawing>
-          <wp:inline distT="0" distB="0" distL="0" distR="0" wp14:anchorId="46F3BCF2" wp14:editId="0FA459CC">
-            <wp:extent cx="5943600" cy="3152140"/>
+          <wp:inline distT="0" distB="0" distL="0" distR="0" wp14:anchorId="32725742" wp14:editId="06491976">
+            <wp:extent cx="5200650" cy="3034824"/>
             <wp:effectExtent l="0" t="0" r="0" b="0"/>
             <wp:docPr id="2" name="Picture 2"/>
             <wp:cNvGraphicFramePr>
@@ -1890,17 +1923,11 @@
               <a:graphicData uri="http://schemas.openxmlformats.org/drawingml/2006/picture">
                 <pic:pic xmlns:pic="http://schemas.openxmlformats.org/drawingml/2006/picture">
                   <pic:nvPicPr>
-                    <pic:cNvPr id="1" name="Architecture.PNG"/>
+                    <pic:cNvPr id="1" name=""/>
                     <pic:cNvPicPr/>
                   </pic:nvPicPr>
                   <pic:blipFill>
-                    <a:blip r:embed="rId9">
-                      <a:extLst>
-                        <a:ext uri="{28A0092B-C50C-407E-A947-70E740481C1C}">
-                          <a14:useLocalDpi xmlns:a14="http://schemas.microsoft.com/office/drawing/2010/main" val="0"/>
-                        </a:ext>
-                      </a:extLst>
-                    </a:blip>
+                    <a:blip r:embed="rId10"/>
                     <a:stretch>
                       <a:fillRect/>
                     </a:stretch>
@@ -1908,7 +1935,7 @@
                   <pic:spPr>
                     <a:xfrm>
                       <a:off x="0" y="0"/>
-                      <a:ext cx="5943600" cy="3152140"/>
+                      <a:ext cx="5207030" cy="3038547"/>
                     </a:xfrm>
                     <a:prstGeom prst="rect">
                       <a:avLst/>
@@ -1934,13 +1961,7 @@
         <w:rPr>
           <w:rFonts w:ascii="Times New Roman" w:hAnsi="Times New Roman" w:cs="Times New Roman"/>
         </w:rPr>
-        <w:t>Final</w:t>
-      </w:r>
-      <w:r>
-        <w:rPr>
-          <w:rFonts w:ascii="Times New Roman" w:hAnsi="Times New Roman" w:cs="Times New Roman"/>
-        </w:rPr>
-        <w:t xml:space="preserve"> Solution</w:t>
+        <w:t>Final Solution</w:t>
       </w:r>
       <w:bookmarkEnd w:id="13"/>
       <w:bookmarkEnd w:id="14"/>
@@ -1977,20 +1998,31 @@
           <w:rFonts w:ascii="Times New Roman" w:hAnsi="Times New Roman" w:cs="Times New Roman"/>
         </w:rPr>
         <w:tab/>
-        <w:t xml:space="preserve">A </w:t>
-      </w:r>
-      <w:r>
-        <w:rPr>
-          <w:rFonts w:ascii="Times New Roman" w:hAnsi="Times New Roman" w:cs="Times New Roman"/>
-        </w:rPr>
-        <w:t xml:space="preserve">problem with the architecture is the amount of traffic the message queues will have to the server. </w:t>
-      </w:r>
-      <w:r>
-        <w:rPr>
-          <w:rFonts w:ascii="Times New Roman" w:hAnsi="Times New Roman" w:cs="Times New Roman"/>
-        </w:rPr>
-        <w:t xml:space="preserve">This setup is not very scalable with this simple design. A further improvement to increase scalability is to use replication on the server end. This will allow more traffic to flow through easily. </w:t>
-      </w:r>
+        <w:t xml:space="preserve">A problem with the architecture is the amount of traffic the message queues will have to the server. This setup is not very scalable with this simple design. A further improvement to increase scalability is to use replication on the server end. This will allow more traffic to flow through easily. </w:t>
+      </w:r>
+    </w:p>
+    <w:p>
+      <w:pPr>
+        <w:rPr>
+          <w:rFonts w:ascii="Times New Roman" w:hAnsi="Times New Roman" w:cs="Times New Roman"/>
+        </w:rPr>
+      </w:pPr>
+    </w:p>
+    <w:p>
+      <w:pPr>
+        <w:rPr>
+          <w:rFonts w:ascii="Times New Roman" w:hAnsi="Times New Roman" w:cs="Times New Roman"/>
+        </w:rPr>
+      </w:pPr>
+    </w:p>
+    <w:p>
+      <w:pPr>
+        <w:rPr>
+          <w:rFonts w:ascii="Times New Roman" w:hAnsi="Times New Roman" w:cs="Times New Roman"/>
+        </w:rPr>
+      </w:pPr>
+      <w:bookmarkStart w:id="15" w:name="_GoBack"/>
+      <w:bookmarkEnd w:id="15"/>
     </w:p>
     <w:p>
       <w:pPr>
@@ -2012,16 +2044,17 @@
           <w:rFonts w:ascii="Times New Roman" w:hAnsi="Times New Roman" w:cs="Times New Roman"/>
         </w:rPr>
       </w:pPr>
-      <w:bookmarkStart w:id="15" w:name="_Toc436304318"/>
-      <w:bookmarkStart w:id="16" w:name="_Toc436304373"/>
-      <w:r>
-        <w:rPr>
-          <w:rFonts w:ascii="Times New Roman" w:hAnsi="Times New Roman" w:cs="Times New Roman"/>
-        </w:rPr>
+      <w:bookmarkStart w:id="16" w:name="_Toc436304318"/>
+      <w:bookmarkStart w:id="17" w:name="_Toc436304373"/>
+      <w:r>
+        <w:rPr>
+          <w:rFonts w:ascii="Times New Roman" w:hAnsi="Times New Roman" w:cs="Times New Roman"/>
+        </w:rPr>
+        <w:lastRenderedPageBreak/>
         <w:t>Demo</w:t>
       </w:r>
-      <w:bookmarkEnd w:id="15"/>
       <w:bookmarkEnd w:id="16"/>
+      <w:bookmarkEnd w:id="17"/>
     </w:p>
     <w:p>
       <w:pPr>
@@ -2041,19 +2074,7 @@
           <w:rFonts w:ascii="Times New Roman" w:hAnsi="Times New Roman" w:cs="Times New Roman"/>
         </w:rPr>
         <w:tab/>
-      </w:r>
-      <w:r>
-        <w:rPr>
-          <w:rFonts w:ascii="Times New Roman" w:hAnsi="Times New Roman" w:cs="Times New Roman"/>
-        </w:rPr>
-        <w:t xml:space="preserve">For the demo, to simplify the interactions, we decided to only allow the first user to communicate with the server. This will show the interaction of sharing the key, and then showing the updated key.  </w:t>
-      </w:r>
-      <w:r>
-        <w:rPr>
-          <w:rFonts w:ascii="Times New Roman" w:hAnsi="Times New Roman" w:cs="Times New Roman"/>
-        </w:rPr>
-        <w:lastRenderedPageBreak/>
-        <w:t xml:space="preserve">With the use of message queues, to prevent a deadlock where the server will not check for timeouts if there are no messages to retrieve, a timeout of 10 seconds is set on the message queue read portion. If the read is unsuccessful, the server will move on and try again after checking timeouts. </w:t>
+        <w:t xml:space="preserve">For the demo, to simplify the interactions, we decided to only allow the first user to communicate with the server. This will show the interaction of sharing the key, and then showing the updated key.  With the use of message queues, to prevent a deadlock where the server will not check for timeouts if there are no messages to retrieve, a timeout of 10 seconds is set on the message queue read portion. If the read is unsuccessful, the server will move on and try again after checking timeouts. </w:t>
       </w:r>
     </w:p>
     <w:p>
@@ -2075,7 +2096,7 @@
         </w:rPr>
         <w:t xml:space="preserve">Link: </w:t>
       </w:r>
-      <w:hyperlink r:id="rId10" w:history="1">
+      <w:hyperlink r:id="rId11" w:history="1">
         <w:r>
           <w:rPr>
             <w:rStyle w:val="Hyperlink"/>
@@ -2249,8 +2270,6 @@
           <w:rFonts w:ascii="Times New Roman" w:hAnsi="Times New Roman" w:cs="Times New Roman"/>
         </w:rPr>
       </w:pPr>
-      <w:bookmarkStart w:id="17" w:name="_GoBack"/>
-      <w:bookmarkEnd w:id="17"/>
     </w:p>
     <w:sectPr>
       <w:pgSz w:w="12240" w:h="15840"/>
@@ -2313,7 +2332,7 @@
 
 <file path=word/numbering.xml><?xml version="1.0" encoding="utf-8"?>
 <w:numbering xmlns:wpc="http://schemas.microsoft.com/office/word/2010/wordprocessingCanvas" xmlns:mc="http://schemas.openxmlformats.org/markup-compatibility/2006" xmlns:o="urn:schemas-microsoft-com:office:office" xmlns:r="http://schemas.openxmlformats.org/officeDocument/2006/relationships" xmlns:m="http://schemas.openxmlformats.org/officeDocument/2006/math" xmlns:v="urn:schemas-microsoft-com:vml" xmlns:wp14="http://schemas.microsoft.com/office/word/2010/wordprocessingDrawing" xmlns:wp="http://schemas.openxmlformats.org/drawingml/2006/wordprocessingDrawing" xmlns:w10="urn:schemas-microsoft-com:office:word" xmlns:w="http://schemas.openxmlformats.org/wordprocessingml/2006/main" xmlns:w14="http://schemas.microsoft.com/office/word/2010/wordml" xmlns:w15="http://schemas.microsoft.com/office/word/2012/wordml" xmlns:wpg="http://schemas.microsoft.com/office/word/2010/wordprocessingGroup" xmlns:wpi="http://schemas.microsoft.com/office/word/2010/wordprocessingInk" xmlns:wne="http://schemas.microsoft.com/office/word/2006/wordml" xmlns:wps="http://schemas.microsoft.com/office/word/2010/wordprocessingShape" mc:Ignorable="w14 w15 wp14">
-  <w:abstractNum w:abstractNumId="0">
+  <w:abstractNum w:abstractNumId="0" w15:restartNumberingAfterBreak="0">
     <w:nsid w:val="032D7A06"/>
     <w:multiLevelType w:val="hybridMultilevel"/>
     <w:tmpl w:val="A36AA274"/>
@@ -2425,7 +2444,7 @@
       </w:rPr>
     </w:lvl>
   </w:abstractNum>
-  <w:abstractNum w:abstractNumId="1">
+  <w:abstractNum w:abstractNumId="1" w15:restartNumberingAfterBreak="0">
     <w:nsid w:val="1DF9086C"/>
     <w:multiLevelType w:val="hybridMultilevel"/>
     <w:tmpl w:val="7152D5E8"/>
@@ -2511,7 +2530,7 @@
       </w:pPr>
     </w:lvl>
   </w:abstractNum>
-  <w:abstractNum w:abstractNumId="2">
+  <w:abstractNum w:abstractNumId="2" w15:restartNumberingAfterBreak="0">
     <w:nsid w:val="514D4F4C"/>
     <w:multiLevelType w:val="hybridMultilevel"/>
     <w:tmpl w:val="C9AEBDB6"/>
@@ -2600,7 +2619,7 @@
       </w:pPr>
     </w:lvl>
   </w:abstractNum>
-  <w:abstractNum w:abstractNumId="3">
+  <w:abstractNum w:abstractNumId="3" w15:restartNumberingAfterBreak="0">
     <w:nsid w:val="548B32C0"/>
     <w:multiLevelType w:val="hybridMultilevel"/>
     <w:tmpl w:val="535A2616"/>
@@ -2686,7 +2705,7 @@
       </w:pPr>
     </w:lvl>
   </w:abstractNum>
-  <w:abstractNum w:abstractNumId="4">
+  <w:abstractNum w:abstractNumId="4" w15:restartNumberingAfterBreak="0">
     <w:nsid w:val="549B76E6"/>
     <w:multiLevelType w:val="hybridMultilevel"/>
     <w:tmpl w:val="1D409D14"/>
@@ -2775,7 +2794,7 @@
       </w:pPr>
     </w:lvl>
   </w:abstractNum>
-  <w:abstractNum w:abstractNumId="5">
+  <w:abstractNum w:abstractNumId="5" w15:restartNumberingAfterBreak="0">
     <w:nsid w:val="629F2AD6"/>
     <w:multiLevelType w:val="hybridMultilevel"/>
     <w:tmpl w:val="D48C89FE"/>
@@ -4420,7 +4439,7 @@
 </file>
 
 <file path=customXml/itemProps2.xml><?xml version="1.0" encoding="utf-8"?>
-<ds:datastoreItem xmlns:ds="http://schemas.openxmlformats.org/officeDocument/2006/customXml" ds:itemID="{AF61F4DA-57F7-479A-AB9F-2B3659623036}">
+<ds:datastoreItem xmlns:ds="http://schemas.openxmlformats.org/officeDocument/2006/customXml" ds:itemID="{226B746D-D770-4379-83A9-D3B24657A6D0}">
   <ds:schemaRefs>
     <ds:schemaRef ds:uri="http://schemas.openxmlformats.org/officeDocument/2006/bibliography"/>
   </ds:schemaRefs>

</xml_diff>